<commit_message>
just change a bit to see how git works
</commit_message>
<xml_diff>
--- a/Projekteinreichung_DA-Hussaini_Sayedeh.docx
+++ b/Projekteinreichung_DA-Hussaini_Sayedeh.docx
@@ -217,20 +217,6 @@
           <w:bCs/>
         </w:rPr>
         <w:t>Projektidee, Beschreibung:</w:t>
-      </w:r>
-    </w:p>
-    <w:p>
-      <w:pPr>
-        <w:pStyle w:val="Normal"/>
-        <w:numPr>
-          <w:ilvl w:val="0"/>
-          <w:numId w:val="0"/>
-        </w:numPr>
-        <w:ind w:hanging="0" w:left="720"/>
-        <w:rPr/>
-      </w:pPr>
-      <w:r>
-        <w:rPr/>
       </w:r>
     </w:p>
     <w:p>
@@ -273,6 +259,19 @@
       <w:r>
         <w:rPr/>
         <w:t>data visulaization</w:t>
+      </w:r>
+    </w:p>
+    <w:p>
+      <w:pPr>
+        <w:pStyle w:val="Normal"/>
+        <w:numPr>
+          <w:ilvl w:val="1"/>
+          <w:numId w:val="1"/>
+        </w:numPr>
+        <w:rPr/>
+      </w:pPr>
+      <w:r>
+        <w:rPr/>
       </w:r>
     </w:p>
     <w:p>

</xml_diff>

<commit_message>
Update on the project description
</commit_message>
<xml_diff>
--- a/Projekteinreichung_DA-Hussaini_Sayedeh.docx
+++ b/Projekteinreichung_DA-Hussaini_Sayedeh.docx
@@ -272,6 +272,7 @@
       </w:pPr>
       <w:r>
         <w:rPr/>
+        <w:t xml:space="preserve">finding the corrlation between several variables </w:t>
       </w:r>
     </w:p>
     <w:p>
@@ -298,7 +299,10 @@
         </w:rPr>
       </w:pPr>
       <w:r>
-        <w:rPr/>
+        <w:rPr>
+          <w:b/>
+          <w:bCs/>
+        </w:rPr>
       </w:r>
     </w:p>
     <w:p>
@@ -324,12 +328,138 @@
           <w:ilvl w:val="0"/>
           <w:numId w:val="2"/>
         </w:numPr>
+        <w:rPr/>
+      </w:pPr>
+      <w:r>
+        <w:rPr/>
+        <w:t>Exploratory data analysis (EDA)</w:t>
+      </w:r>
+    </w:p>
+    <w:p>
+      <w:pPr>
+        <w:pStyle w:val="Normal"/>
+        <w:numPr>
+          <w:ilvl w:val="1"/>
+          <w:numId w:val="2"/>
+        </w:numPr>
+        <w:rPr/>
+      </w:pPr>
+      <w:r>
+        <w:rPr/>
+        <w:t>statistical graphics</w:t>
+      </w:r>
+    </w:p>
+    <w:p>
+      <w:pPr>
+        <w:pStyle w:val="Normal"/>
+        <w:numPr>
+          <w:ilvl w:val="2"/>
+          <w:numId w:val="2"/>
+        </w:numPr>
+        <w:rPr/>
+      </w:pPr>
+      <w:r>
+        <w:rPr/>
+        <w:t>pairplot</w:t>
+      </w:r>
+    </w:p>
+    <w:p>
+      <w:pPr>
+        <w:pStyle w:val="Normal"/>
+        <w:numPr>
+          <w:ilvl w:val="2"/>
+          <w:numId w:val="2"/>
+        </w:numPr>
+        <w:rPr/>
+      </w:pPr>
+      <w:r>
+        <w:rPr/>
+        <w:t>jointplot</w:t>
+      </w:r>
+    </w:p>
+    <w:p>
+      <w:pPr>
+        <w:pStyle w:val="Normal"/>
+        <w:numPr>
+          <w:ilvl w:val="1"/>
+          <w:numId w:val="2"/>
+        </w:numPr>
+        <w:rPr/>
+      </w:pPr>
+      <w:r>
+        <w:rPr/>
+        <w:t>data visulaization</w:t>
+      </w:r>
+    </w:p>
+    <w:p>
+      <w:pPr>
+        <w:pStyle w:val="Normal"/>
+        <w:numPr>
+          <w:ilvl w:val="2"/>
+          <w:numId w:val="2"/>
+        </w:numPr>
+        <w:rPr/>
+      </w:pPr>
+      <w:r>
+        <w:rPr/>
+        <w:t>dash board</w:t>
+      </w:r>
+    </w:p>
+    <w:p>
+      <w:pPr>
+        <w:pStyle w:val="Normal"/>
+        <w:numPr>
+          <w:ilvl w:val="3"/>
+          <w:numId w:val="2"/>
+        </w:numPr>
+        <w:rPr/>
+      </w:pPr>
+      <w:r>
+        <w:rPr/>
+        <w:t xml:space="preserve">interactive visualisation </w:t>
+      </w:r>
+    </w:p>
+    <w:p>
+      <w:pPr>
+        <w:pStyle w:val="Normal"/>
+        <w:numPr>
+          <w:ilvl w:val="2"/>
+          <w:numId w:val="2"/>
+        </w:numPr>
+        <w:rPr/>
+      </w:pPr>
+      <w:r>
+        <w:rPr/>
+        <w:t xml:space="preserve">viollin plots </w:t>
+      </w:r>
+    </w:p>
+    <w:p>
+      <w:pPr>
+        <w:pStyle w:val="Normal"/>
+        <w:numPr>
+          <w:ilvl w:val="1"/>
+          <w:numId w:val="3"/>
+        </w:numPr>
+        <w:rPr/>
+      </w:pPr>
+      <w:r>
+        <w:rPr/>
+        <w:t>finding the corrlation between several variables</w:t>
+      </w:r>
+    </w:p>
+    <w:p>
+      <w:pPr>
+        <w:pStyle w:val="Normal"/>
+        <w:numPr>
+          <w:ilvl w:val="2"/>
+          <w:numId w:val="3"/>
+        </w:numPr>
         <w:spacing w:before="0" w:after="160"/>
         <w:rPr/>
       </w:pPr>
       <w:r>
         <w:rPr/>
-        <w:t>Get to know the dataset</w:t>
+        <w:t>heatmaps</w:t>
       </w:r>
     </w:p>
     <w:sectPr>
@@ -624,6 +754,143 @@
   <w:abstractNum w:abstractNumId="3">
     <w:lvl w:ilvl="0">
       <w:start w:val="1"/>
+      <w:numFmt w:val="bullet"/>
+      <w:lvlText w:val=""/>
+      <w:lvlJc w:val="left"/>
+      <w:pPr>
+        <w:tabs>
+          <w:tab w:val="num" w:pos="720"/>
+        </w:tabs>
+        <w:ind w:left="720" w:hanging="360"/>
+      </w:pPr>
+      <w:rPr>
+        <w:rFonts w:ascii="Symbol" w:hAnsi="Symbol" w:cs="Symbol" w:hint="default"/>
+      </w:rPr>
+    </w:lvl>
+    <w:lvl w:ilvl="1">
+      <w:start w:val="1"/>
+      <w:numFmt w:val="bullet"/>
+      <w:lvlText w:val="◦"/>
+      <w:lvlJc w:val="left"/>
+      <w:pPr>
+        <w:tabs>
+          <w:tab w:val="num" w:pos="1080"/>
+        </w:tabs>
+        <w:ind w:left="1080" w:hanging="360"/>
+      </w:pPr>
+      <w:rPr>
+        <w:rFonts w:ascii="OpenSymbol" w:hAnsi="OpenSymbol" w:cs="OpenSymbol" w:hint="default"/>
+      </w:rPr>
+    </w:lvl>
+    <w:lvl w:ilvl="2">
+      <w:start w:val="1"/>
+      <w:numFmt w:val="bullet"/>
+      <w:lvlText w:val="▪"/>
+      <w:lvlJc w:val="left"/>
+      <w:pPr>
+        <w:tabs>
+          <w:tab w:val="num" w:pos="1440"/>
+        </w:tabs>
+        <w:ind w:left="1440" w:hanging="360"/>
+      </w:pPr>
+      <w:rPr>
+        <w:rFonts w:ascii="OpenSymbol" w:hAnsi="OpenSymbol" w:cs="OpenSymbol" w:hint="default"/>
+      </w:rPr>
+    </w:lvl>
+    <w:lvl w:ilvl="3">
+      <w:start w:val="1"/>
+      <w:numFmt w:val="bullet"/>
+      <w:lvlText w:val=""/>
+      <w:lvlJc w:val="left"/>
+      <w:pPr>
+        <w:tabs>
+          <w:tab w:val="num" w:pos="1800"/>
+        </w:tabs>
+        <w:ind w:left="1800" w:hanging="360"/>
+      </w:pPr>
+      <w:rPr>
+        <w:rFonts w:ascii="Symbol" w:hAnsi="Symbol" w:cs="Symbol" w:hint="default"/>
+      </w:rPr>
+    </w:lvl>
+    <w:lvl w:ilvl="4">
+      <w:start w:val="1"/>
+      <w:numFmt w:val="bullet"/>
+      <w:lvlText w:val="◦"/>
+      <w:lvlJc w:val="left"/>
+      <w:pPr>
+        <w:tabs>
+          <w:tab w:val="num" w:pos="2160"/>
+        </w:tabs>
+        <w:ind w:left="2160" w:hanging="360"/>
+      </w:pPr>
+      <w:rPr>
+        <w:rFonts w:ascii="OpenSymbol" w:hAnsi="OpenSymbol" w:cs="OpenSymbol" w:hint="default"/>
+      </w:rPr>
+    </w:lvl>
+    <w:lvl w:ilvl="5">
+      <w:start w:val="1"/>
+      <w:numFmt w:val="bullet"/>
+      <w:lvlText w:val="▪"/>
+      <w:lvlJc w:val="left"/>
+      <w:pPr>
+        <w:tabs>
+          <w:tab w:val="num" w:pos="2520"/>
+        </w:tabs>
+        <w:ind w:left="2520" w:hanging="360"/>
+      </w:pPr>
+      <w:rPr>
+        <w:rFonts w:ascii="OpenSymbol" w:hAnsi="OpenSymbol" w:cs="OpenSymbol" w:hint="default"/>
+      </w:rPr>
+    </w:lvl>
+    <w:lvl w:ilvl="6">
+      <w:start w:val="1"/>
+      <w:numFmt w:val="bullet"/>
+      <w:lvlText w:val=""/>
+      <w:lvlJc w:val="left"/>
+      <w:pPr>
+        <w:tabs>
+          <w:tab w:val="num" w:pos="2880"/>
+        </w:tabs>
+        <w:ind w:left="2880" w:hanging="360"/>
+      </w:pPr>
+      <w:rPr>
+        <w:rFonts w:ascii="Symbol" w:hAnsi="Symbol" w:cs="Symbol" w:hint="default"/>
+      </w:rPr>
+    </w:lvl>
+    <w:lvl w:ilvl="7">
+      <w:start w:val="1"/>
+      <w:numFmt w:val="bullet"/>
+      <w:lvlText w:val="◦"/>
+      <w:lvlJc w:val="left"/>
+      <w:pPr>
+        <w:tabs>
+          <w:tab w:val="num" w:pos="3240"/>
+        </w:tabs>
+        <w:ind w:left="3240" w:hanging="360"/>
+      </w:pPr>
+      <w:rPr>
+        <w:rFonts w:ascii="OpenSymbol" w:hAnsi="OpenSymbol" w:cs="OpenSymbol" w:hint="default"/>
+      </w:rPr>
+    </w:lvl>
+    <w:lvl w:ilvl="8">
+      <w:start w:val="1"/>
+      <w:numFmt w:val="bullet"/>
+      <w:lvlText w:val="▪"/>
+      <w:lvlJc w:val="left"/>
+      <w:pPr>
+        <w:tabs>
+          <w:tab w:val="num" w:pos="3600"/>
+        </w:tabs>
+        <w:ind w:left="3600" w:hanging="360"/>
+      </w:pPr>
+      <w:rPr>
+        <w:rFonts w:ascii="OpenSymbol" w:hAnsi="OpenSymbol" w:cs="OpenSymbol" w:hint="default"/>
+      </w:rPr>
+    </w:lvl>
+  </w:abstractNum>
+  <w:abstractNum w:abstractNumId="4">
+    <w:lvl w:ilvl="0">
+      <w:start w:val="1"/>
       <w:numFmt w:val="none"/>
       <w:suff w:val="nothing"/>
       <w:lvlText w:val=""/>
@@ -748,6 +1015,9 @@
   </w:num>
   <w:num w:numId="3">
     <w:abstractNumId w:val="3"/>
+  </w:num>
+  <w:num w:numId="4">
+    <w:abstractNumId w:val="4"/>
   </w:num>
 </w:numbering>
 </file>
@@ -1154,6 +1424,7 @@
     <w:qFormat/>
     <w:pPr>
       <w:widowControl/>
+      <w:suppressAutoHyphens w:val="true"/>
       <w:bidi w:val="0"/>
       <w:spacing w:lineRule="auto" w:line="259" w:before="0" w:after="160"/>
       <w:jc w:val="left"/>

</xml_diff>

<commit_message>
finalizing the project description
</commit_message>
<xml_diff>
--- a/Projekteinreichung_DA-Hussaini_Sayedeh.docx
+++ b/Projekteinreichung_DA-Hussaini_Sayedeh.docx
@@ -98,15 +98,6 @@
     <w:p>
       <w:pPr>
         <w:pStyle w:val="Normal"/>
-        <w:rPr/>
-      </w:pPr>
-      <w:r>
-        <w:rPr/>
-      </w:r>
-    </w:p>
-    <w:p>
-      <w:pPr>
-        <w:pStyle w:val="Normal"/>
         <w:rPr>
           <w:b/>
           <w:bCs/>
@@ -139,35 +130,46 @@
     <w:p>
       <w:pPr>
         <w:pStyle w:val="Normal"/>
-        <w:rPr/>
-      </w:pPr>
-      <w:r>
-        <w:rPr/>
-      </w:r>
-    </w:p>
-    <w:p>
-      <w:pPr>
-        <w:pStyle w:val="Normal"/>
         <w:rPr>
           <w:b/>
           <w:bCs/>
         </w:rPr>
       </w:pPr>
       <w:r>
+        <w:rPr/>
+      </w:r>
+    </w:p>
+    <w:p>
+      <w:pPr>
+        <w:pStyle w:val="Normal"/>
         <w:rPr>
           <w:b/>
           <w:bCs/>
         </w:rPr>
+      </w:pPr>
+      <w:r>
+        <w:rPr>
+          <w:b/>
+          <w:bCs/>
+        </w:rPr>
         <w:t xml:space="preserve">Daten: </w:t>
       </w:r>
     </w:p>
     <w:p>
       <w:pPr>
         <w:pStyle w:val="Normal"/>
-        <w:rPr/>
-      </w:pPr>
-      <w:r>
-        <w:rPr/>
+        <w:rPr>
+          <w:color w:val="158466"/>
+          <w:sz w:val="20"/>
+          <w:szCs w:val="20"/>
+        </w:rPr>
+      </w:pPr>
+      <w:r>
+        <w:rPr>
+          <w:color w:val="158466"/>
+          <w:sz w:val="20"/>
+          <w:szCs w:val="20"/>
+        </w:rPr>
         <w:t>Energy-consumption-prediction</w:t>
       </w:r>
     </w:p>
@@ -175,32 +177,87 @@
       <w:pPr>
         <w:pStyle w:val="Normal"/>
         <w:rPr>
+          <w:sz w:val="20"/>
+          <w:szCs w:val="20"/>
+        </w:rPr>
+      </w:pPr>
+      <w:r>
+        <w:rPr>
           <w:color w:val="5983B0"/>
+          <w:sz w:val="20"/>
+          <w:szCs w:val="20"/>
           <w:u w:val="single"/>
         </w:rPr>
-      </w:pPr>
-      <w:r>
-        <w:rPr>
-          <w:color w:val="5983B0"/>
-          <w:u w:val="single"/>
-        </w:rPr>
         <w:t>https://www.kaggle.com/datasets/mrsimple07/energy-consumption-prediction</w:t>
       </w:r>
     </w:p>
     <w:p>
       <w:pPr>
         <w:pStyle w:val="BodyText"/>
+        <w:rPr>
+          <w:color w:val="158466"/>
+          <w:sz w:val="20"/>
+          <w:szCs w:val="20"/>
+        </w:rPr>
+      </w:pPr>
+      <w:r>
         <w:rPr>
           <w:b w:val="false"/>
           <w:bCs w:val="false"/>
+          <w:color w:val="158466"/>
+          <w:sz w:val="20"/>
+          <w:szCs w:val="20"/>
+        </w:rPr>
+        <w:t>This dataset encapsulates a diverse array of features, including temperature, humidity, occupancy, HVAC and lighting usage, renewable energy contributions, and more. Each timestamp provides a snapshot of a hypothetical environment, allowing for in-depth analysis and modeling of energy consumption behaviors. Dive into the nuances of this synthetic dataset, designed to emulate real-world scenarios, and unravel the complexities that influence energy usage. Whether you are delving into predictive modeling or honing your data analysis skills, this dataset offers a dynamic playground for experimentation and discovery.</w:t>
+      </w:r>
+    </w:p>
+    <w:p>
+      <w:pPr>
+        <w:pStyle w:val="Normal"/>
+        <w:rPr>
+          <w:b/>
+          <w:bCs/>
+        </w:rPr>
+      </w:pPr>
+      <w:r>
+        <w:rPr>
+          <w:b/>
+          <w:bCs/>
+        </w:rPr>
+        <w:t>Projektidee, Beschreibung:</w:t>
+      </w:r>
+    </w:p>
+    <w:p>
+      <w:pPr>
+        <w:pStyle w:val="Normal"/>
+        <w:jc w:val="left"/>
+        <w:rPr>
+          <w:color w:val="158466"/>
         </w:rPr>
       </w:pPr>
       <w:r>
         <w:rPr>
           <w:b w:val="false"/>
           <w:bCs w:val="false"/>
-        </w:rPr>
-        <w:t>This dataset encapsulates a diverse array of features, including temperature, humidity, occupancy, HVAC and lighting usage, renewable energy contributions, and more. Each timestamp provides a snapshot of a hypothetical environment, allowing for in-depth analysis and modeling of energy consumption behaviors. Dive into the nuances of this synthetic dataset, designed to emulate real-world scenarios, and unravel the complexities that influence energy usage. Whether you are delving into predictive modeling or honing your data analysis skills, this dataset offers a dynamic playground for experimentation and discovery.</w:t>
+          <w:color w:val="158466"/>
+        </w:rPr>
+        <w:t xml:space="preserve">visualisation the correlatoin between the energy consumption and different variables such as: </w:t>
+      </w:r>
+      <w:r>
+        <w:rPr>
+          <w:b w:val="false"/>
+          <w:bCs w:val="false"/>
+          <w:color w:val="158466"/>
+        </w:rPr>
+        <w:t>temperature,</w:t>
+      </w:r>
+      <w:r>
+        <w:rPr>
+          <w:b w:val="false"/>
+          <w:bCs w:val="false"/>
+          <w:color w:val="158466"/>
+        </w:rPr>
+        <w:t xml:space="preserve"> week days, holidays etc.</w:t>
       </w:r>
     </w:p>
     <w:p>
@@ -216,7 +273,7 @@
           <w:b/>
           <w:bCs/>
         </w:rPr>
-        <w:t>Projektidee, Beschreibung:</w:t>
+        <w:t>Projektschritte, Aufgaben zum Projekt (falls schon vorhanden):</w:t>
       </w:r>
     </w:p>
     <w:p>
@@ -226,11 +283,25 @@
           <w:ilvl w:val="0"/>
           <w:numId w:val="1"/>
         </w:numPr>
-        <w:rPr/>
-      </w:pPr>
-      <w:r>
-        <w:rPr/>
-        <w:t>Exploratory data analysis (EDA)</w:t>
+        <w:rPr>
+          <w:color w:val="158466"/>
+        </w:rPr>
+      </w:pPr>
+      <w:r>
+        <w:rPr>
+          <w:b w:val="false"/>
+          <w:bCs w:val="false"/>
+          <w:color w:val="158466"/>
+        </w:rPr>
+        <w:t>exploratory view of</w:t>
+      </w:r>
+      <w:r>
+        <w:rPr>
+          <w:b w:val="false"/>
+          <w:bCs w:val="false"/>
+          <w:color w:val="158466"/>
+        </w:rPr>
+        <w:t xml:space="preserve"> the data </w:t>
       </w:r>
     </w:p>
     <w:p>
@@ -240,11 +311,21 @@
           <w:ilvl w:val="1"/>
           <w:numId w:val="1"/>
         </w:numPr>
-        <w:rPr/>
-      </w:pPr>
-      <w:r>
-        <w:rPr/>
-        <w:t>statistical graphics</w:t>
+        <w:rPr>
+          <w:color w:val="158466"/>
+        </w:rPr>
+      </w:pPr>
+      <w:r>
+        <w:rPr>
+          <w:color w:val="158466"/>
+        </w:rPr>
+        <w:t xml:space="preserve">using </w:t>
+      </w:r>
+      <w:r>
+        <w:rPr>
+          <w:color w:val="158466"/>
+        </w:rPr>
+        <w:t>pandas functions</w:t>
       </w:r>
     </w:p>
     <w:p>
@@ -254,71 +335,63 @@
           <w:ilvl w:val="1"/>
           <w:numId w:val="1"/>
         </w:numPr>
-        <w:rPr/>
-      </w:pPr>
-      <w:r>
-        <w:rPr/>
-        <w:t>data visulaization</w:t>
+        <w:rPr>
+          <w:color w:val="158466"/>
+        </w:rPr>
+      </w:pPr>
+      <w:r>
+        <w:rPr>
+          <w:color w:val="158466"/>
+        </w:rPr>
+        <w:t xml:space="preserve">finding the correlations using </w:t>
+      </w:r>
+      <w:r>
+        <w:rPr>
+          <w:color w:val="158466"/>
+        </w:rPr>
+        <w:t xml:space="preserve">statistical graphics </w:t>
       </w:r>
     </w:p>
     <w:p>
       <w:pPr>
         <w:pStyle w:val="Normal"/>
         <w:numPr>
-          <w:ilvl w:val="1"/>
+          <w:ilvl w:val="2"/>
           <w:numId w:val="1"/>
         </w:numPr>
-        <w:rPr/>
-      </w:pPr>
-      <w:r>
-        <w:rPr/>
-        <w:t xml:space="preserve">finding the corrlation between several variables </w:t>
-      </w:r>
-    </w:p>
-    <w:p>
-      <w:pPr>
-        <w:pStyle w:val="BodyText"/>
-        <w:rPr>
-          <w:b w:val="false"/>
-          <w:bCs w:val="false"/>
-        </w:rPr>
-      </w:pPr>
-      <w:r>
-        <w:rPr>
-          <w:b w:val="false"/>
-          <w:bCs w:val="false"/>
-        </w:rPr>
-      </w:r>
-    </w:p>
-    <w:p>
-      <w:pPr>
-        <w:pStyle w:val="Normal"/>
-        <w:rPr>
-          <w:b/>
-          <w:bCs/>
-        </w:rPr>
-      </w:pPr>
-      <w:r>
-        <w:rPr>
-          <w:b/>
-          <w:bCs/>
-        </w:rPr>
-      </w:r>
-    </w:p>
-    <w:p>
-      <w:pPr>
-        <w:pStyle w:val="Normal"/>
-        <w:rPr>
-          <w:b/>
-          <w:bCs/>
-        </w:rPr>
-      </w:pPr>
-      <w:r>
-        <w:rPr>
-          <w:b/>
-          <w:bCs/>
-        </w:rPr>
-        <w:t>Projektschritte, Aufgaben zum Projekt (falls schon vorhanden):</w:t>
+        <w:rPr>
+          <w:color w:val="158466"/>
+        </w:rPr>
+      </w:pPr>
+      <w:r>
+        <w:rPr>
+          <w:color w:val="158466"/>
+        </w:rPr>
+        <w:t xml:space="preserve">pair plot and/or joint plot </w:t>
+      </w:r>
+      <w:r>
+        <w:rPr>
+          <w:color w:val="158466"/>
+        </w:rPr>
+        <w:t>(seaborn, matplotlib, pandas)</w:t>
+      </w:r>
+    </w:p>
+    <w:p>
+      <w:pPr>
+        <w:pStyle w:val="Normal"/>
+        <w:numPr>
+          <w:ilvl w:val="2"/>
+          <w:numId w:val="1"/>
+        </w:numPr>
+        <w:rPr>
+          <w:color w:val="158466"/>
+        </w:rPr>
+      </w:pPr>
+      <w:r>
+        <w:rPr>
+          <w:color w:val="158466"/>
+        </w:rPr>
+        <w:t>heat maps</w:t>
       </w:r>
     </w:p>
     <w:p>
@@ -326,140 +399,54 @@
         <w:pStyle w:val="Normal"/>
         <w:numPr>
           <w:ilvl w:val="0"/>
-          <w:numId w:val="2"/>
+          <w:numId w:val="1"/>
         </w:numPr>
-        <w:rPr/>
-      </w:pPr>
-      <w:r>
-        <w:rPr/>
-        <w:t>Exploratory data analysis (EDA)</w:t>
+        <w:rPr>
+          <w:color w:val="158466"/>
+        </w:rPr>
+      </w:pPr>
+      <w:r>
+        <w:rPr>
+          <w:color w:val="158466"/>
+        </w:rPr>
+        <w:t>clean up the data if it’s necessary</w:t>
       </w:r>
     </w:p>
     <w:p>
       <w:pPr>
         <w:pStyle w:val="Normal"/>
         <w:numPr>
-          <w:ilvl w:val="1"/>
-          <w:numId w:val="2"/>
+          <w:ilvl w:val="0"/>
+          <w:numId w:val="1"/>
         </w:numPr>
-        <w:rPr/>
-      </w:pPr>
-      <w:r>
-        <w:rPr/>
-        <w:t>statistical graphics</w:t>
+        <w:rPr>
+          <w:color w:val="158466"/>
+        </w:rPr>
+      </w:pPr>
+      <w:r>
+        <w:rPr>
+          <w:color w:val="158466"/>
+        </w:rPr>
+        <w:t>calculating additional quantities e.g. normalized energy consumption to area or number of people etc.</w:t>
       </w:r>
     </w:p>
     <w:p>
       <w:pPr>
         <w:pStyle w:val="Normal"/>
         <w:numPr>
-          <w:ilvl w:val="2"/>
-          <w:numId w:val="2"/>
-        </w:numPr>
-        <w:rPr/>
-      </w:pPr>
-      <w:r>
-        <w:rPr/>
-        <w:t>pairplot</w:t>
-      </w:r>
-    </w:p>
-    <w:p>
-      <w:pPr>
-        <w:pStyle w:val="Normal"/>
-        <w:numPr>
-          <w:ilvl w:val="2"/>
-          <w:numId w:val="2"/>
-        </w:numPr>
-        <w:rPr/>
-      </w:pPr>
-      <w:r>
-        <w:rPr/>
-        <w:t>jointplot</w:t>
-      </w:r>
-    </w:p>
-    <w:p>
-      <w:pPr>
-        <w:pStyle w:val="Normal"/>
-        <w:numPr>
-          <w:ilvl w:val="1"/>
-          <w:numId w:val="2"/>
-        </w:numPr>
-        <w:rPr/>
-      </w:pPr>
-      <w:r>
-        <w:rPr/>
-        <w:t>data visulaization</w:t>
-      </w:r>
-    </w:p>
-    <w:p>
-      <w:pPr>
-        <w:pStyle w:val="Normal"/>
-        <w:numPr>
-          <w:ilvl w:val="2"/>
-          <w:numId w:val="2"/>
-        </w:numPr>
-        <w:rPr/>
-      </w:pPr>
-      <w:r>
-        <w:rPr/>
-        <w:t>dash board</w:t>
-      </w:r>
-    </w:p>
-    <w:p>
-      <w:pPr>
-        <w:pStyle w:val="Normal"/>
-        <w:numPr>
-          <w:ilvl w:val="3"/>
-          <w:numId w:val="2"/>
-        </w:numPr>
-        <w:rPr/>
-      </w:pPr>
-      <w:r>
-        <w:rPr/>
-        <w:t xml:space="preserve">interactive visualisation </w:t>
-      </w:r>
-    </w:p>
-    <w:p>
-      <w:pPr>
-        <w:pStyle w:val="Normal"/>
-        <w:numPr>
-          <w:ilvl w:val="2"/>
-          <w:numId w:val="2"/>
-        </w:numPr>
-        <w:rPr/>
-      </w:pPr>
-      <w:r>
-        <w:rPr/>
-        <w:t xml:space="preserve">viollin plots </w:t>
-      </w:r>
-    </w:p>
-    <w:p>
-      <w:pPr>
-        <w:pStyle w:val="Normal"/>
-        <w:numPr>
-          <w:ilvl w:val="1"/>
-          <w:numId w:val="3"/>
-        </w:numPr>
-        <w:rPr/>
-      </w:pPr>
-      <w:r>
-        <w:rPr/>
-        <w:t>finding the corrlation between several variables</w:t>
-      </w:r>
-    </w:p>
-    <w:p>
-      <w:pPr>
-        <w:pStyle w:val="Normal"/>
-        <w:numPr>
-          <w:ilvl w:val="2"/>
-          <w:numId w:val="3"/>
+          <w:ilvl w:val="0"/>
+          <w:numId w:val="1"/>
         </w:numPr>
         <w:spacing w:before="0" w:after="160"/>
-        <w:rPr/>
-      </w:pPr>
-      <w:r>
-        <w:rPr/>
-        <w:t>heatmaps</w:t>
+        <w:rPr>
+          <w:color w:val="158466"/>
+        </w:rPr>
+      </w:pPr>
+      <w:r>
+        <w:rPr>
+          <w:color w:val="158466"/>
+        </w:rPr>
+        <w:t>interactive visualisation of the data using dash board</w:t>
       </w:r>
     </w:p>
     <w:sectPr>
@@ -480,8 +467,8 @@
   <w:abstractNum w:abstractNumId="1">
     <w:lvl w:ilvl="0">
       <w:start w:val="1"/>
-      <w:numFmt w:val="bullet"/>
-      <w:lvlText w:val=""/>
+      <w:numFmt w:val="upperRoman"/>
+      <w:lvlText w:val="%1."/>
       <w:lvlJc w:val="left"/>
       <w:pPr>
         <w:tabs>
@@ -489,14 +476,12 @@
         </w:tabs>
         <w:ind w:left="720" w:hanging="360"/>
       </w:pPr>
-      <w:rPr>
-        <w:rFonts w:ascii="Symbol" w:hAnsi="Symbol" w:cs="Symbol" w:hint="default"/>
-      </w:rPr>
+      <w:rPr/>
     </w:lvl>
     <w:lvl w:ilvl="1">
       <w:start w:val="1"/>
-      <w:numFmt w:val="bullet"/>
-      <w:lvlText w:val="◦"/>
+      <w:numFmt w:val="upperRoman"/>
+      <w:lvlText w:val="%2."/>
       <w:lvlJc w:val="left"/>
       <w:pPr>
         <w:tabs>
@@ -504,14 +489,12 @@
         </w:tabs>
         <w:ind w:left="1080" w:hanging="360"/>
       </w:pPr>
-      <w:rPr>
-        <w:rFonts w:ascii="OpenSymbol" w:hAnsi="OpenSymbol" w:cs="OpenSymbol" w:hint="default"/>
-      </w:rPr>
+      <w:rPr/>
     </w:lvl>
     <w:lvl w:ilvl="2">
       <w:start w:val="1"/>
-      <w:numFmt w:val="bullet"/>
-      <w:lvlText w:val="▪"/>
+      <w:numFmt w:val="upperRoman"/>
+      <w:lvlText w:val="%3."/>
       <w:lvlJc w:val="left"/>
       <w:pPr>
         <w:tabs>
@@ -519,14 +502,12 @@
         </w:tabs>
         <w:ind w:left="1440" w:hanging="360"/>
       </w:pPr>
-      <w:rPr>
-        <w:rFonts w:ascii="OpenSymbol" w:hAnsi="OpenSymbol" w:cs="OpenSymbol" w:hint="default"/>
-      </w:rPr>
+      <w:rPr/>
     </w:lvl>
     <w:lvl w:ilvl="3">
       <w:start w:val="1"/>
-      <w:numFmt w:val="bullet"/>
-      <w:lvlText w:val=""/>
+      <w:numFmt w:val="upperRoman"/>
+      <w:lvlText w:val="%4."/>
       <w:lvlJc w:val="left"/>
       <w:pPr>
         <w:tabs>
@@ -534,14 +515,12 @@
         </w:tabs>
         <w:ind w:left="1800" w:hanging="360"/>
       </w:pPr>
-      <w:rPr>
-        <w:rFonts w:ascii="Symbol" w:hAnsi="Symbol" w:cs="Symbol" w:hint="default"/>
-      </w:rPr>
+      <w:rPr/>
     </w:lvl>
     <w:lvl w:ilvl="4">
       <w:start w:val="1"/>
-      <w:numFmt w:val="bullet"/>
-      <w:lvlText w:val="◦"/>
+      <w:numFmt w:val="upperRoman"/>
+      <w:lvlText w:val="%5."/>
       <w:lvlJc w:val="left"/>
       <w:pPr>
         <w:tabs>
@@ -549,14 +528,12 @@
         </w:tabs>
         <w:ind w:left="2160" w:hanging="360"/>
       </w:pPr>
-      <w:rPr>
-        <w:rFonts w:ascii="OpenSymbol" w:hAnsi="OpenSymbol" w:cs="OpenSymbol" w:hint="default"/>
-      </w:rPr>
+      <w:rPr/>
     </w:lvl>
     <w:lvl w:ilvl="5">
       <w:start w:val="1"/>
-      <w:numFmt w:val="bullet"/>
-      <w:lvlText w:val="▪"/>
+      <w:numFmt w:val="upperRoman"/>
+      <w:lvlText w:val="%6."/>
       <w:lvlJc w:val="left"/>
       <w:pPr>
         <w:tabs>
@@ -564,14 +541,12 @@
         </w:tabs>
         <w:ind w:left="2520" w:hanging="360"/>
       </w:pPr>
-      <w:rPr>
-        <w:rFonts w:ascii="OpenSymbol" w:hAnsi="OpenSymbol" w:cs="OpenSymbol" w:hint="default"/>
-      </w:rPr>
+      <w:rPr/>
     </w:lvl>
     <w:lvl w:ilvl="6">
       <w:start w:val="1"/>
-      <w:numFmt w:val="bullet"/>
-      <w:lvlText w:val=""/>
+      <w:numFmt w:val="upperRoman"/>
+      <w:lvlText w:val="%7."/>
       <w:lvlJc w:val="left"/>
       <w:pPr>
         <w:tabs>
@@ -579,14 +554,12 @@
         </w:tabs>
         <w:ind w:left="2880" w:hanging="360"/>
       </w:pPr>
-      <w:rPr>
-        <w:rFonts w:ascii="Symbol" w:hAnsi="Symbol" w:cs="Symbol" w:hint="default"/>
-      </w:rPr>
+      <w:rPr/>
     </w:lvl>
     <w:lvl w:ilvl="7">
       <w:start w:val="1"/>
-      <w:numFmt w:val="bullet"/>
-      <w:lvlText w:val="◦"/>
+      <w:numFmt w:val="upperRoman"/>
+      <w:lvlText w:val="%8."/>
       <w:lvlJc w:val="left"/>
       <w:pPr>
         <w:tabs>
@@ -594,14 +567,12 @@
         </w:tabs>
         <w:ind w:left="3240" w:hanging="360"/>
       </w:pPr>
-      <w:rPr>
-        <w:rFonts w:ascii="OpenSymbol" w:hAnsi="OpenSymbol" w:cs="OpenSymbol" w:hint="default"/>
-      </w:rPr>
+      <w:rPr/>
     </w:lvl>
     <w:lvl w:ilvl="8">
       <w:start w:val="1"/>
-      <w:numFmt w:val="bullet"/>
-      <w:lvlText w:val="▪"/>
+      <w:numFmt w:val="upperRoman"/>
+      <w:lvlText w:val="%9."/>
       <w:lvlJc w:val="left"/>
       <w:pPr>
         <w:tabs>
@@ -609,286 +580,10 @@
         </w:tabs>
         <w:ind w:left="3600" w:hanging="360"/>
       </w:pPr>
-      <w:rPr>
-        <w:rFonts w:ascii="OpenSymbol" w:hAnsi="OpenSymbol" w:cs="OpenSymbol" w:hint="default"/>
-      </w:rPr>
+      <w:rPr/>
     </w:lvl>
   </w:abstractNum>
   <w:abstractNum w:abstractNumId="2">
-    <w:lvl w:ilvl="0">
-      <w:start w:val="1"/>
-      <w:numFmt w:val="bullet"/>
-      <w:lvlText w:val=""/>
-      <w:lvlJc w:val="left"/>
-      <w:pPr>
-        <w:tabs>
-          <w:tab w:val="num" w:pos="720"/>
-        </w:tabs>
-        <w:ind w:left="720" w:hanging="360"/>
-      </w:pPr>
-      <w:rPr>
-        <w:rFonts w:ascii="Symbol" w:hAnsi="Symbol" w:cs="Symbol" w:hint="default"/>
-      </w:rPr>
-    </w:lvl>
-    <w:lvl w:ilvl="1">
-      <w:start w:val="1"/>
-      <w:numFmt w:val="bullet"/>
-      <w:lvlText w:val="◦"/>
-      <w:lvlJc w:val="left"/>
-      <w:pPr>
-        <w:tabs>
-          <w:tab w:val="num" w:pos="1080"/>
-        </w:tabs>
-        <w:ind w:left="1080" w:hanging="360"/>
-      </w:pPr>
-      <w:rPr>
-        <w:rFonts w:ascii="OpenSymbol" w:hAnsi="OpenSymbol" w:cs="OpenSymbol" w:hint="default"/>
-      </w:rPr>
-    </w:lvl>
-    <w:lvl w:ilvl="2">
-      <w:start w:val="1"/>
-      <w:numFmt w:val="bullet"/>
-      <w:lvlText w:val="▪"/>
-      <w:lvlJc w:val="left"/>
-      <w:pPr>
-        <w:tabs>
-          <w:tab w:val="num" w:pos="1440"/>
-        </w:tabs>
-        <w:ind w:left="1440" w:hanging="360"/>
-      </w:pPr>
-      <w:rPr>
-        <w:rFonts w:ascii="OpenSymbol" w:hAnsi="OpenSymbol" w:cs="OpenSymbol" w:hint="default"/>
-      </w:rPr>
-    </w:lvl>
-    <w:lvl w:ilvl="3">
-      <w:start w:val="1"/>
-      <w:numFmt w:val="bullet"/>
-      <w:lvlText w:val=""/>
-      <w:lvlJc w:val="left"/>
-      <w:pPr>
-        <w:tabs>
-          <w:tab w:val="num" w:pos="1800"/>
-        </w:tabs>
-        <w:ind w:left="1800" w:hanging="360"/>
-      </w:pPr>
-      <w:rPr>
-        <w:rFonts w:ascii="Symbol" w:hAnsi="Symbol" w:cs="Symbol" w:hint="default"/>
-      </w:rPr>
-    </w:lvl>
-    <w:lvl w:ilvl="4">
-      <w:start w:val="1"/>
-      <w:numFmt w:val="bullet"/>
-      <w:lvlText w:val="◦"/>
-      <w:lvlJc w:val="left"/>
-      <w:pPr>
-        <w:tabs>
-          <w:tab w:val="num" w:pos="2160"/>
-        </w:tabs>
-        <w:ind w:left="2160" w:hanging="360"/>
-      </w:pPr>
-      <w:rPr>
-        <w:rFonts w:ascii="OpenSymbol" w:hAnsi="OpenSymbol" w:cs="OpenSymbol" w:hint="default"/>
-      </w:rPr>
-    </w:lvl>
-    <w:lvl w:ilvl="5">
-      <w:start w:val="1"/>
-      <w:numFmt w:val="bullet"/>
-      <w:lvlText w:val="▪"/>
-      <w:lvlJc w:val="left"/>
-      <w:pPr>
-        <w:tabs>
-          <w:tab w:val="num" w:pos="2520"/>
-        </w:tabs>
-        <w:ind w:left="2520" w:hanging="360"/>
-      </w:pPr>
-      <w:rPr>
-        <w:rFonts w:ascii="OpenSymbol" w:hAnsi="OpenSymbol" w:cs="OpenSymbol" w:hint="default"/>
-      </w:rPr>
-    </w:lvl>
-    <w:lvl w:ilvl="6">
-      <w:start w:val="1"/>
-      <w:numFmt w:val="bullet"/>
-      <w:lvlText w:val=""/>
-      <w:lvlJc w:val="left"/>
-      <w:pPr>
-        <w:tabs>
-          <w:tab w:val="num" w:pos="2880"/>
-        </w:tabs>
-        <w:ind w:left="2880" w:hanging="360"/>
-      </w:pPr>
-      <w:rPr>
-        <w:rFonts w:ascii="Symbol" w:hAnsi="Symbol" w:cs="Symbol" w:hint="default"/>
-      </w:rPr>
-    </w:lvl>
-    <w:lvl w:ilvl="7">
-      <w:start w:val="1"/>
-      <w:numFmt w:val="bullet"/>
-      <w:lvlText w:val="◦"/>
-      <w:lvlJc w:val="left"/>
-      <w:pPr>
-        <w:tabs>
-          <w:tab w:val="num" w:pos="3240"/>
-        </w:tabs>
-        <w:ind w:left="3240" w:hanging="360"/>
-      </w:pPr>
-      <w:rPr>
-        <w:rFonts w:ascii="OpenSymbol" w:hAnsi="OpenSymbol" w:cs="OpenSymbol" w:hint="default"/>
-      </w:rPr>
-    </w:lvl>
-    <w:lvl w:ilvl="8">
-      <w:start w:val="1"/>
-      <w:numFmt w:val="bullet"/>
-      <w:lvlText w:val="▪"/>
-      <w:lvlJc w:val="left"/>
-      <w:pPr>
-        <w:tabs>
-          <w:tab w:val="num" w:pos="3600"/>
-        </w:tabs>
-        <w:ind w:left="3600" w:hanging="360"/>
-      </w:pPr>
-      <w:rPr>
-        <w:rFonts w:ascii="OpenSymbol" w:hAnsi="OpenSymbol" w:cs="OpenSymbol" w:hint="default"/>
-      </w:rPr>
-    </w:lvl>
-  </w:abstractNum>
-  <w:abstractNum w:abstractNumId="3">
-    <w:lvl w:ilvl="0">
-      <w:start w:val="1"/>
-      <w:numFmt w:val="bullet"/>
-      <w:lvlText w:val=""/>
-      <w:lvlJc w:val="left"/>
-      <w:pPr>
-        <w:tabs>
-          <w:tab w:val="num" w:pos="720"/>
-        </w:tabs>
-        <w:ind w:left="720" w:hanging="360"/>
-      </w:pPr>
-      <w:rPr>
-        <w:rFonts w:ascii="Symbol" w:hAnsi="Symbol" w:cs="Symbol" w:hint="default"/>
-      </w:rPr>
-    </w:lvl>
-    <w:lvl w:ilvl="1">
-      <w:start w:val="1"/>
-      <w:numFmt w:val="bullet"/>
-      <w:lvlText w:val="◦"/>
-      <w:lvlJc w:val="left"/>
-      <w:pPr>
-        <w:tabs>
-          <w:tab w:val="num" w:pos="1080"/>
-        </w:tabs>
-        <w:ind w:left="1080" w:hanging="360"/>
-      </w:pPr>
-      <w:rPr>
-        <w:rFonts w:ascii="OpenSymbol" w:hAnsi="OpenSymbol" w:cs="OpenSymbol" w:hint="default"/>
-      </w:rPr>
-    </w:lvl>
-    <w:lvl w:ilvl="2">
-      <w:start w:val="1"/>
-      <w:numFmt w:val="bullet"/>
-      <w:lvlText w:val="▪"/>
-      <w:lvlJc w:val="left"/>
-      <w:pPr>
-        <w:tabs>
-          <w:tab w:val="num" w:pos="1440"/>
-        </w:tabs>
-        <w:ind w:left="1440" w:hanging="360"/>
-      </w:pPr>
-      <w:rPr>
-        <w:rFonts w:ascii="OpenSymbol" w:hAnsi="OpenSymbol" w:cs="OpenSymbol" w:hint="default"/>
-      </w:rPr>
-    </w:lvl>
-    <w:lvl w:ilvl="3">
-      <w:start w:val="1"/>
-      <w:numFmt w:val="bullet"/>
-      <w:lvlText w:val=""/>
-      <w:lvlJc w:val="left"/>
-      <w:pPr>
-        <w:tabs>
-          <w:tab w:val="num" w:pos="1800"/>
-        </w:tabs>
-        <w:ind w:left="1800" w:hanging="360"/>
-      </w:pPr>
-      <w:rPr>
-        <w:rFonts w:ascii="Symbol" w:hAnsi="Symbol" w:cs="Symbol" w:hint="default"/>
-      </w:rPr>
-    </w:lvl>
-    <w:lvl w:ilvl="4">
-      <w:start w:val="1"/>
-      <w:numFmt w:val="bullet"/>
-      <w:lvlText w:val="◦"/>
-      <w:lvlJc w:val="left"/>
-      <w:pPr>
-        <w:tabs>
-          <w:tab w:val="num" w:pos="2160"/>
-        </w:tabs>
-        <w:ind w:left="2160" w:hanging="360"/>
-      </w:pPr>
-      <w:rPr>
-        <w:rFonts w:ascii="OpenSymbol" w:hAnsi="OpenSymbol" w:cs="OpenSymbol" w:hint="default"/>
-      </w:rPr>
-    </w:lvl>
-    <w:lvl w:ilvl="5">
-      <w:start w:val="1"/>
-      <w:numFmt w:val="bullet"/>
-      <w:lvlText w:val="▪"/>
-      <w:lvlJc w:val="left"/>
-      <w:pPr>
-        <w:tabs>
-          <w:tab w:val="num" w:pos="2520"/>
-        </w:tabs>
-        <w:ind w:left="2520" w:hanging="360"/>
-      </w:pPr>
-      <w:rPr>
-        <w:rFonts w:ascii="OpenSymbol" w:hAnsi="OpenSymbol" w:cs="OpenSymbol" w:hint="default"/>
-      </w:rPr>
-    </w:lvl>
-    <w:lvl w:ilvl="6">
-      <w:start w:val="1"/>
-      <w:numFmt w:val="bullet"/>
-      <w:lvlText w:val=""/>
-      <w:lvlJc w:val="left"/>
-      <w:pPr>
-        <w:tabs>
-          <w:tab w:val="num" w:pos="2880"/>
-        </w:tabs>
-        <w:ind w:left="2880" w:hanging="360"/>
-      </w:pPr>
-      <w:rPr>
-        <w:rFonts w:ascii="Symbol" w:hAnsi="Symbol" w:cs="Symbol" w:hint="default"/>
-      </w:rPr>
-    </w:lvl>
-    <w:lvl w:ilvl="7">
-      <w:start w:val="1"/>
-      <w:numFmt w:val="bullet"/>
-      <w:lvlText w:val="◦"/>
-      <w:lvlJc w:val="left"/>
-      <w:pPr>
-        <w:tabs>
-          <w:tab w:val="num" w:pos="3240"/>
-        </w:tabs>
-        <w:ind w:left="3240" w:hanging="360"/>
-      </w:pPr>
-      <w:rPr>
-        <w:rFonts w:ascii="OpenSymbol" w:hAnsi="OpenSymbol" w:cs="OpenSymbol" w:hint="default"/>
-      </w:rPr>
-    </w:lvl>
-    <w:lvl w:ilvl="8">
-      <w:start w:val="1"/>
-      <w:numFmt w:val="bullet"/>
-      <w:lvlText w:val="▪"/>
-      <w:lvlJc w:val="left"/>
-      <w:pPr>
-        <w:tabs>
-          <w:tab w:val="num" w:pos="3600"/>
-        </w:tabs>
-        <w:ind w:left="3600" w:hanging="360"/>
-      </w:pPr>
-      <w:rPr>
-        <w:rFonts w:ascii="OpenSymbol" w:hAnsi="OpenSymbol" w:cs="OpenSymbol" w:hint="default"/>
-      </w:rPr>
-    </w:lvl>
-  </w:abstractNum>
-  <w:abstractNum w:abstractNumId="4">
     <w:lvl w:ilvl="0">
       <w:start w:val="1"/>
       <w:numFmt w:val="none"/>
@@ -1012,12 +707,6 @@
   </w:num>
   <w:num w:numId="2">
     <w:abstractNumId w:val="2"/>
-  </w:num>
-  <w:num w:numId="3">
-    <w:abstractNumId w:val="3"/>
-  </w:num>
-  <w:num w:numId="4">
-    <w:abstractNumId w:val="4"/>
   </w:num>
 </w:numbering>
 </file>
@@ -1928,6 +1617,11 @@
       <w:rFonts w:ascii="OpenSymbol" w:hAnsi="OpenSymbol" w:eastAsia="OpenSymbol" w:cs="OpenSymbol"/>
     </w:rPr>
   </w:style>
+  <w:style w:type="character" w:styleId="NumberingSymbols">
+    <w:name w:val="Numbering Symbols"/>
+    <w:qFormat/>
+    <w:rPr/>
+  </w:style>
   <w:style w:type="paragraph" w:styleId="Heading">
     <w:name w:val="Heading"/>
     <w:basedOn w:val="Normal"/>

</xml_diff>